<commit_message>
Admission_UI And API changes
</commit_message>
<xml_diff>
--- a/ProseAdmissionAPI/docs/ProseAdmissionModule_Architecture.docx
+++ b/ProseAdmissionAPI/docs/ProseAdmissionModule_Architecture.docx
@@ -8,8 +8,8 @@
           <w:noProof/>
         </w:rPr>
         <w:pict>
-          <v:rect id="_x0000_s1042" style="position:absolute;margin-left:-53.95pt;margin-top:161.25pt;width:109.5pt;height:87.75pt;z-index:251674624">
-            <v:textbox style="mso-next-textbox:#_x0000_s1042">
+          <v:rect id="_x0000_s1033" style="position:absolute;margin-left:183.25pt;margin-top:22.55pt;width:109.5pt;height:50.15pt;z-index:251665408">
+            <v:textbox style="mso-next-textbox:#_x0000_s1033">
               <w:txbxContent>
                 <w:p>
                   <w:pPr>
@@ -24,7 +24,173 @@
                     <w:jc w:val="center"/>
                   </w:pPr>
                   <w:r>
-                    <w:t xml:space="preserve"> (Opted For Renewal, Course Complete, Opted For Exit, Mid Year Exit)</w:t>
+                    <w:t>Code</w:t>
+                  </w:r>
+                </w:p>
+              </w:txbxContent>
+            </v:textbox>
+          </v:rect>
+        </w:pict>
+      </w:r>
+      <w:r>
+        <w:rPr>
+          <w:noProof/>
+        </w:rPr>
+        <w:pict>
+          <v:rect id="_x0000_s1030" style="position:absolute;margin-left:61.75pt;margin-top:22.55pt;width:109.5pt;height:50.15pt;z-index:251662336">
+            <v:textbox style="mso-next-textbox:#_x0000_s1030">
+              <w:txbxContent>
+                <w:p>
+                  <w:pPr>
+                    <w:jc w:val="center"/>
+                  </w:pPr>
+                  <w:r>
+                    <w:t>Name</w:t>
+                  </w:r>
+                </w:p>
+                <w:p>
+                  <w:pPr>
+                    <w:jc w:val="center"/>
+                  </w:pPr>
+                  <w:r>
+                    <w:t>Code</w:t>
+                  </w:r>
+                </w:p>
+              </w:txbxContent>
+            </v:textbox>
+          </v:rect>
+        </w:pict>
+      </w:r>
+      <w:r>
+        <w:rPr>
+          <w:noProof/>
+        </w:rPr>
+        <w:pict>
+          <v:rect id="_x0000_s1075" style="position:absolute;margin-left:-64.55pt;margin-top:452.25pt;width:129.75pt;height:138pt;z-index:251705344">
+            <v:textbox style="mso-next-textbox:#_x0000_s1075">
+              <w:txbxContent>
+                <w:p>
+                  <w:pPr>
+                    <w:jc w:val="center"/>
+                  </w:pPr>
+                  <w:r>
+                    <w:t>Fee Structure Id</w:t>
+                  </w:r>
+                </w:p>
+                <w:p>
+                  <w:pPr>
+                    <w:jc w:val="center"/>
+                  </w:pPr>
+                  <w:r>
+                    <w:t>Total Fee</w:t>
+                  </w:r>
+                </w:p>
+                <w:p>
+                  <w:pPr>
+                    <w:jc w:val="center"/>
+                  </w:pPr>
+                  <w:r>
+                    <w:t>Total Discount</w:t>
+                  </w:r>
+                </w:p>
+                <w:p>
+                  <w:pPr>
+                    <w:jc w:val="center"/>
+                  </w:pPr>
+                  <w:r>
+                    <w:t>Fee Structure Tax Rate Id</w:t>
+                  </w:r>
+                </w:p>
+                <w:p>
+                  <w:pPr>
+                    <w:jc w:val="center"/>
+                  </w:pPr>
+                  <w:r>
+                    <w:t>Tax Amount</w:t>
+                  </w:r>
+                </w:p>
+                <w:p>
+                  <w:pPr>
+                    <w:jc w:val="center"/>
+                  </w:pPr>
+                  <w:r>
+                    <w:t>Gross Amount</w:t>
+                  </w:r>
+                </w:p>
+              </w:txbxContent>
+            </v:textbox>
+          </v:rect>
+        </w:pict>
+      </w:r>
+      <w:r>
+        <w:rPr>
+          <w:noProof/>
+        </w:rPr>
+        <w:pict>
+          <v:rect id="_x0000_s1074" style="position:absolute;margin-left:-64.55pt;margin-top:404.45pt;width:129.75pt;height:25.35pt;z-index:251704320">
+            <v:textbox style="mso-next-textbox:#_x0000_s1074">
+              <w:txbxContent>
+                <w:p>
+                  <w:pPr>
+                    <w:jc w:val="center"/>
+                    <w:rPr>
+                      <w:b/>
+                    </w:rPr>
+                  </w:pPr>
+                  <w:r>
+                    <w:rPr>
+                      <w:b/>
+                    </w:rPr>
+                    <w:t>16</w:t>
+                  </w:r>
+                  <w:r>
+                    <w:rPr>
+                      <w:b/>
+                    </w:rPr>
+                    <w:t xml:space="preserve">. </w:t>
+                  </w:r>
+                  <w:r>
+                    <w:rPr>
+                      <w:b/>
+                    </w:rPr>
+                    <w:t>Fee Structure Totals</w:t>
+                  </w:r>
+                </w:p>
+              </w:txbxContent>
+            </v:textbox>
+          </v:rect>
+        </w:pict>
+      </w:r>
+      <w:r>
+        <w:rPr>
+          <w:noProof/>
+        </w:rPr>
+        <w:pict>
+          <v:rect id="_x0000_s1057" style="position:absolute;margin-left:90pt;margin-top:313.15pt;width:109.5pt;height:68.6pt;z-index:251689984">
+            <v:textbox style="mso-next-textbox:#_x0000_s1057">
+              <w:txbxContent>
+                <w:p>
+                  <w:pPr>
+                    <w:jc w:val="center"/>
+                  </w:pPr>
+                  <w:r>
+                    <w:t>Fee Structure Id</w:t>
+                  </w:r>
+                </w:p>
+                <w:p>
+                  <w:pPr>
+                    <w:jc w:val="center"/>
+                  </w:pPr>
+                  <w:r>
+                    <w:t>Tax Type</w:t>
+                  </w:r>
+                </w:p>
+                <w:p>
+                  <w:pPr>
+                    <w:jc w:val="center"/>
+                  </w:pPr>
+                  <w:r>
+                    <w:t>Tax Rate</w:t>
                   </w:r>
                 </w:p>
               </w:txbxContent>
@@ -41,6 +207,326 @@
             <v:path arrowok="t" fillok="f" o:connecttype="none"/>
             <o:lock v:ext="edit" shapetype="t"/>
           </v:shapetype>
+          <v:shape id="_x0000_s1076" type="#_x0000_t32" style="position:absolute;margin-left:7.45pt;margin-top:429.75pt;width:0;height:22.5pt;z-index:251706368" o:connectortype="straight">
+            <v:stroke endarrow="block"/>
+          </v:shape>
+        </w:pict>
+      </w:r>
+      <w:r>
+        <w:rPr>
+          <w:noProof/>
+        </w:rPr>
+        <w:pict>
+          <v:rect id="_x0000_s1056" style="position:absolute;margin-left:65.2pt;margin-top:265.35pt;width:134.3pt;height:25.35pt;z-index:251688960">
+            <v:textbox style="mso-next-textbox:#_x0000_s1056">
+              <w:txbxContent>
+                <w:p>
+                  <w:pPr>
+                    <w:jc w:val="center"/>
+                    <w:rPr>
+                      <w:b/>
+                    </w:rPr>
+                  </w:pPr>
+                  <w:r>
+                    <w:rPr>
+                      <w:b/>
+                    </w:rPr>
+                    <w:t>15</w:t>
+                  </w:r>
+                  <w:r>
+                    <w:rPr>
+                      <w:b/>
+                    </w:rPr>
+                    <w:t xml:space="preserve">. </w:t>
+                  </w:r>
+                  <w:r>
+                    <w:rPr>
+                      <w:b/>
+                    </w:rPr>
+                    <w:t>Fee Structure Tax Rate</w:t>
+                  </w:r>
+                </w:p>
+              </w:txbxContent>
+            </v:textbox>
+          </v:rect>
+        </w:pict>
+      </w:r>
+      <w:r>
+        <w:rPr>
+          <w:noProof/>
+        </w:rPr>
+        <w:pict>
+          <v:shape id="_x0000_s1073" type="#_x0000_t32" style="position:absolute;margin-left:-1.65pt;margin-top:290.75pt;width:0;height:22.5pt;z-index:251703296" o:connectortype="straight">
+            <v:stroke endarrow="block"/>
+          </v:shape>
+        </w:pict>
+      </w:r>
+      <w:r>
+        <w:rPr>
+          <w:noProof/>
+        </w:rPr>
+        <w:pict>
+          <v:rect id="_x0000_s1072" style="position:absolute;margin-left:-53.4pt;margin-top:313.25pt;width:109.5pt;height:1in;z-index:251702272">
+            <v:textbox style="mso-next-textbox:#_x0000_s1072">
+              <w:txbxContent>
+                <w:p>
+                  <w:pPr>
+                    <w:jc w:val="center"/>
+                  </w:pPr>
+                  <w:r>
+                    <w:t>Tax Type</w:t>
+                  </w:r>
+                </w:p>
+                <w:p>
+                  <w:pPr>
+                    <w:jc w:val="center"/>
+                  </w:pPr>
+                  <w:r>
+                    <w:t>Academic Session</w:t>
+                  </w:r>
+                </w:p>
+                <w:p>
+                  <w:pPr>
+                    <w:jc w:val="center"/>
+                  </w:pPr>
+                  <w:proofErr w:type="gramStart"/>
+                  <w:r>
+                    <w:t>Rate(</w:t>
+                  </w:r>
+                  <w:proofErr w:type="gramEnd"/>
+                  <w:r>
+                    <w:t>%)</w:t>
+                  </w:r>
+                </w:p>
+              </w:txbxContent>
+            </v:textbox>
+          </v:rect>
+        </w:pict>
+      </w:r>
+      <w:r>
+        <w:rPr>
+          <w:noProof/>
+        </w:rPr>
+        <w:pict>
+          <v:rect id="_x0000_s1071" style="position:absolute;margin-left:-53.4pt;margin-top:265.45pt;width:109.5pt;height:25.35pt;z-index:251701248">
+            <v:textbox style="mso-next-textbox:#_x0000_s1071">
+              <w:txbxContent>
+                <w:p>
+                  <w:pPr>
+                    <w:jc w:val="center"/>
+                    <w:rPr>
+                      <w:b/>
+                    </w:rPr>
+                  </w:pPr>
+                  <w:r>
+                    <w:rPr>
+                      <w:b/>
+                    </w:rPr>
+                    <w:t>8</w:t>
+                  </w:r>
+                  <w:r>
+                    <w:rPr>
+                      <w:b/>
+                    </w:rPr>
+                    <w:t xml:space="preserve">. </w:t>
+                  </w:r>
+                  <w:r>
+                    <w:rPr>
+                      <w:b/>
+                      <w:color w:val="538135" w:themeColor="accent6" w:themeShade="BF"/>
+                    </w:rPr>
+                    <w:t>Tax Rate</w:t>
+                  </w:r>
+                </w:p>
+              </w:txbxContent>
+            </v:textbox>
+          </v:rect>
+        </w:pict>
+      </w:r>
+      <w:r>
+        <w:rPr>
+          <w:noProof/>
+        </w:rPr>
+        <w:pict>
+          <v:rect id="_x0000_s1045" style="position:absolute;margin-left:212.6pt;margin-top:139.5pt;width:124.75pt;height:274.15pt;z-index:251677696">
+            <v:textbox style="mso-next-textbox:#_x0000_s1045">
+              <w:txbxContent>
+                <w:p>
+                  <w:pPr>
+                    <w:jc w:val="center"/>
+                    <w:rPr>
+                      <w:highlight w:val="yellow"/>
+                    </w:rPr>
+                  </w:pPr>
+                  <w:r>
+                    <w:rPr>
+                      <w:highlight w:val="yellow"/>
+                    </w:rPr>
+                    <w:t>School</w:t>
+                  </w:r>
+                </w:p>
+                <w:p>
+                  <w:pPr>
+                    <w:jc w:val="center"/>
+                    <w:rPr>
+                      <w:highlight w:val="yellow"/>
+                    </w:rPr>
+                  </w:pPr>
+                  <w:r>
+                    <w:rPr>
+                      <w:highlight w:val="yellow"/>
+                    </w:rPr>
+                    <w:t>Schooling Program</w:t>
+                  </w:r>
+                </w:p>
+                <w:p>
+                  <w:pPr>
+                    <w:jc w:val="center"/>
+                    <w:rPr>
+                      <w:highlight w:val="yellow"/>
+                    </w:rPr>
+                  </w:pPr>
+                  <w:r>
+                    <w:rPr>
+                      <w:highlight w:val="yellow"/>
+                    </w:rPr>
+                    <w:t>Batch Year</w:t>
+                  </w:r>
+                </w:p>
+                <w:p>
+                  <w:pPr>
+                    <w:jc w:val="center"/>
+                    <w:rPr>
+                      <w:highlight w:val="yellow"/>
+                    </w:rPr>
+                  </w:pPr>
+                  <w:r>
+                    <w:rPr>
+                      <w:highlight w:val="yellow"/>
+                    </w:rPr>
+                    <w:t>Academic Session</w:t>
+                  </w:r>
+                </w:p>
+                <w:p>
+                  <w:pPr>
+                    <w:jc w:val="center"/>
+                    <w:rPr>
+                      <w:highlight w:val="yellow"/>
+                    </w:rPr>
+                  </w:pPr>
+                  <w:r>
+                    <w:rPr>
+                      <w:highlight w:val="yellow"/>
+                    </w:rPr>
+                    <w:t>Syllabus</w:t>
+                  </w:r>
+                </w:p>
+                <w:p>
+                  <w:pPr>
+                    <w:jc w:val="center"/>
+                  </w:pPr>
+                  <w:r>
+                    <w:rPr>
+                      <w:highlight w:val="yellow"/>
+                    </w:rPr>
+                    <w:t>Grade Category</w:t>
+                  </w:r>
+                </w:p>
+                <w:p>
+                  <w:pPr>
+                    <w:jc w:val="center"/>
+                  </w:pPr>
+                  <w:r>
+                    <w:t>Fee Category</w:t>
+                  </w:r>
+                </w:p>
+                <w:p>
+                  <w:pPr>
+                    <w:jc w:val="center"/>
+                  </w:pPr>
+                  <w:r>
+                    <w:t>Accepting Currency</w:t>
+                  </w:r>
+                </w:p>
+                <w:p>
+                  <w:pPr>
+                    <w:jc w:val="center"/>
+                  </w:pPr>
+                  <w:r>
+                    <w:t>Total Installment</w:t>
+                  </w:r>
+                </w:p>
+                <w:p>
+                  <w:pPr>
+                    <w:jc w:val="center"/>
+                  </w:pPr>
+                  <w:r>
+                    <w:t>Validity From</w:t>
+                  </w:r>
+                </w:p>
+                <w:p>
+                  <w:pPr>
+                    <w:jc w:val="center"/>
+                  </w:pPr>
+                  <w:r>
+                    <w:t>Validity To</w:t>
+                  </w:r>
+                </w:p>
+                <w:p>
+                  <w:pPr>
+                    <w:jc w:val="center"/>
+                  </w:pPr>
+                  <w:r>
+                    <w:t>Tax</w:t>
+                  </w:r>
+                  <w:r>
+                    <w:t xml:space="preserve"> Applicable (Yes/No)</w:t>
+                  </w:r>
+                </w:p>
+                <w:p>
+                  <w:pPr>
+                    <w:jc w:val="center"/>
+                  </w:pPr>
+                </w:p>
+              </w:txbxContent>
+            </v:textbox>
+          </v:rect>
+        </w:pict>
+      </w:r>
+      <w:r>
+        <w:rPr>
+          <w:noProof/>
+        </w:rPr>
+        <w:pict>
+          <v:rect id="_x0000_s1042" style="position:absolute;margin-left:-53.95pt;margin-top:161.25pt;width:109.5pt;height:87.75pt;z-index:251674624">
+            <v:textbox style="mso-next-textbox:#_x0000_s1042">
+              <w:txbxContent>
+                <w:p>
+                  <w:pPr>
+                    <w:jc w:val="center"/>
+                  </w:pPr>
+                  <w:r>
+                    <w:t>Name</w:t>
+                  </w:r>
+                </w:p>
+                <w:p>
+                  <w:pPr>
+                    <w:jc w:val="center"/>
+                  </w:pPr>
+                  <w:r>
+                    <w:t xml:space="preserve"> (Opted For Renewal, Course Complete, Opted For Exit, Mid Year Exit)</w:t>
+                  </w:r>
+                </w:p>
+              </w:txbxContent>
+            </v:textbox>
+          </v:rect>
+        </w:pict>
+      </w:r>
+      <w:r>
+        <w:rPr>
+          <w:noProof/>
+        </w:rPr>
+        <w:pict>
           <v:shape id="_x0000_s1043" type="#_x0000_t32" style="position:absolute;margin-left:-2.2pt;margin-top:138.75pt;width:0;height:22.5pt;z-index:251675648" o:connectortype="straight">
             <v:stroke endarrow="block"/>
           </v:shape>
@@ -259,134 +745,6 @@
           <w:noProof/>
         </w:rPr>
         <w:pict>
-          <v:rect id="_x0000_s1045" style="position:absolute;margin-left:212.6pt;margin-top:139.5pt;width:124.75pt;height:316.25pt;z-index:251677696">
-            <v:textbox style="mso-next-textbox:#_x0000_s1045">
-              <w:txbxContent>
-                <w:p>
-                  <w:pPr>
-                    <w:jc w:val="center"/>
-                  </w:pPr>
-                  <w:r>
-                    <w:t>School</w:t>
-                  </w:r>
-                </w:p>
-                <w:p>
-                  <w:pPr>
-                    <w:jc w:val="center"/>
-                  </w:pPr>
-                  <w:r>
-                    <w:t>Schooling Program</w:t>
-                  </w:r>
-                </w:p>
-                <w:p>
-                  <w:pPr>
-                    <w:jc w:val="center"/>
-                  </w:pPr>
-                  <w:r>
-                    <w:t>Batch Year</w:t>
-                  </w:r>
-                </w:p>
-                <w:p>
-                  <w:pPr>
-                    <w:jc w:val="center"/>
-                  </w:pPr>
-                  <w:r>
-                    <w:t>Academic Session</w:t>
-                  </w:r>
-                </w:p>
-                <w:p>
-                  <w:pPr>
-                    <w:jc w:val="center"/>
-                  </w:pPr>
-                  <w:r>
-                    <w:t>Syllabus</w:t>
-                  </w:r>
-                </w:p>
-                <w:p>
-                  <w:pPr>
-                    <w:jc w:val="center"/>
-                  </w:pPr>
-                  <w:r>
-                    <w:t>Grade Category</w:t>
-                  </w:r>
-                </w:p>
-                <w:p>
-                  <w:pPr>
-                    <w:jc w:val="center"/>
-                  </w:pPr>
-                  <w:r>
-                    <w:t>Fee Category</w:t>
-                  </w:r>
-                </w:p>
-                <w:p>
-                  <w:pPr>
-                    <w:jc w:val="center"/>
-                  </w:pPr>
-                  <w:r>
-                    <w:t>Accepting Currency</w:t>
-                  </w:r>
-                </w:p>
-                <w:p>
-                  <w:pPr>
-                    <w:jc w:val="center"/>
-                  </w:pPr>
-                  <w:r>
-                    <w:t>Total Installments</w:t>
-                  </w:r>
-                </w:p>
-                <w:p>
-                  <w:pPr>
-                    <w:jc w:val="center"/>
-                  </w:pPr>
-                  <w:r>
-                    <w:t>Validity From</w:t>
-                  </w:r>
-                </w:p>
-                <w:p>
-                  <w:pPr>
-                    <w:jc w:val="center"/>
-                  </w:pPr>
-                  <w:r>
-                    <w:t>Validity To</w:t>
-                  </w:r>
-                </w:p>
-                <w:p>
-                  <w:pPr>
-                    <w:jc w:val="center"/>
-                  </w:pPr>
-                  <w:r>
-                    <w:t>Tax</w:t>
-                  </w:r>
-                  <w:r>
-                    <w:t xml:space="preserve"> Applicable (Yes/No)</w:t>
-                  </w:r>
-                </w:p>
-                <w:p>
-                  <w:pPr>
-                    <w:jc w:val="center"/>
-                  </w:pPr>
-                  <w:r>
-                    <w:t>Tax Type</w:t>
-                  </w:r>
-                </w:p>
-                <w:p>
-                  <w:pPr>
-                    <w:jc w:val="center"/>
-                  </w:pPr>
-                  <w:r>
-                    <w:t>Tax Rate</w:t>
-                  </w:r>
-                </w:p>
-              </w:txbxContent>
-            </v:textbox>
-          </v:rect>
-        </w:pict>
-      </w:r>
-      <w:r>
-        <w:rPr>
-          <w:noProof/>
-        </w:rPr>
-        <w:pict>
           <v:shape id="_x0000_s1066" type="#_x0000_t32" style="position:absolute;margin-left:264.35pt;margin-top:508.5pt;width:0;height:22.5pt;z-index:251697152" o:connectortype="straight">
             <v:stroke endarrow="block"/>
           </v:shape>
@@ -636,27 +994,6 @@
           <w:noProof/>
         </w:rPr>
         <w:pict>
-          <v:rect id="_x0000_s1030" style="position:absolute;margin-left:61.75pt;margin-top:22.55pt;width:109.5pt;height:21pt;z-index:251662336">
-            <v:textbox style="mso-next-textbox:#_x0000_s1030">
-              <w:txbxContent>
-                <w:p>
-                  <w:pPr>
-                    <w:jc w:val="center"/>
-                  </w:pPr>
-                  <w:r>
-                    <w:t>Name</w:t>
-                  </w:r>
-                </w:p>
-              </w:txbxContent>
-            </v:textbox>
-          </v:rect>
-        </w:pict>
-      </w:r>
-      <w:r>
-        <w:rPr>
-          <w:noProof/>
-        </w:rPr>
-        <w:pict>
           <v:shape id="_x0000_s1028" type="#_x0000_t32" style="position:absolute;margin-left:-8.75pt;margin-top:.05pt;width:0;height:22.5pt;z-index:251660288" o:connectortype="straight">
             <v:stroke endarrow="block"/>
           </v:shape>
@@ -707,7 +1044,7 @@
                   <w:r>
                     <w:rPr>
                       <w:b/>
-                      <w:color w:val="FF0000"/>
+                      <w:color w:val="538135" w:themeColor="accent6" w:themeShade="BF"/>
                     </w:rPr>
                     <w:t>Tax Type</w:t>
                   </w:r>
@@ -818,7 +1155,7 @@
                   <w:r>
                     <w:rPr>
                       <w:b/>
-                      <w:color w:val="FF0000"/>
+                      <w:color w:val="538135" w:themeColor="accent6" w:themeShade="BF"/>
                     </w:rPr>
                     <w:t>Discount Type</w:t>
                   </w:r>
@@ -843,27 +1180,6 @@
           <w:noProof/>
         </w:rPr>
         <w:pict>
-          <v:rect id="_x0000_s1033" style="position:absolute;margin-left:183.25pt;margin-top:22.55pt;width:109.5pt;height:21pt;z-index:251665408">
-            <v:textbox style="mso-next-textbox:#_x0000_s1033">
-              <w:txbxContent>
-                <w:p>
-                  <w:pPr>
-                    <w:jc w:val="center"/>
-                  </w:pPr>
-                  <w:r>
-                    <w:t>Name</w:t>
-                  </w:r>
-                </w:p>
-              </w:txbxContent>
-            </v:textbox>
-          </v:rect>
-        </w:pict>
-      </w:r>
-      <w:r>
-        <w:rPr>
-          <w:noProof/>
-        </w:rPr>
-        <w:pict>
           <v:rect id="_x0000_s1029" style="position:absolute;margin-left:61.75pt;margin-top:-21.7pt;width:109.5pt;height:21.75pt;z-index:251661312">
             <v:textbox style="mso-next-textbox:#_x0000_s1029">
               <w:txbxContent>
@@ -889,7 +1205,7 @@
                   <w:r>
                     <w:rPr>
                       <w:b/>
-                      <w:color w:val="FF0000"/>
+                      <w:color w:val="538135" w:themeColor="accent6" w:themeShade="BF"/>
                     </w:rPr>
                     <w:t>Fee Type</w:t>
                   </w:r>
@@ -1172,91 +1488,9 @@
           <w:noProof/>
         </w:rPr>
         <w:pict>
-          <v:rect id="_x0000_s1057" style="position:absolute;margin-left:90pt;margin-top:313.15pt;width:109.5pt;height:1in;z-index:251689984">
-            <v:textbox style="mso-next-textbox:#_x0000_s1057">
-              <w:txbxContent>
-                <w:p>
-                  <w:pPr>
-                    <w:jc w:val="center"/>
-                  </w:pPr>
-                  <w:r>
-                    <w:t>Tax Type</w:t>
-                  </w:r>
-                </w:p>
-                <w:p>
-                  <w:pPr>
-                    <w:jc w:val="center"/>
-                  </w:pPr>
-                  <w:r>
-                    <w:t>Academic Session</w:t>
-                  </w:r>
-                </w:p>
-                <w:p>
-                  <w:pPr>
-                    <w:jc w:val="center"/>
-                  </w:pPr>
-                  <w:proofErr w:type="gramStart"/>
-                  <w:r>
-                    <w:t>Rate(</w:t>
-                  </w:r>
-                  <w:proofErr w:type="gramEnd"/>
-                  <w:r>
-                    <w:t>%)</w:t>
-                  </w:r>
-                </w:p>
-              </w:txbxContent>
-            </v:textbox>
-          </v:rect>
-        </w:pict>
-      </w:r>
-      <w:r>
-        <w:rPr>
-          <w:noProof/>
-        </w:rPr>
-        <w:pict>
           <v:shape id="_x0000_s1058" type="#_x0000_t32" style="position:absolute;margin-left:141.75pt;margin-top:290.65pt;width:0;height:22.5pt;z-index:251691008" o:connectortype="straight">
             <v:stroke endarrow="block"/>
           </v:shape>
-        </w:pict>
-      </w:r>
-      <w:r>
-        <w:rPr>
-          <w:noProof/>
-        </w:rPr>
-        <w:pict>
-          <v:rect id="_x0000_s1056" style="position:absolute;margin-left:90pt;margin-top:265.35pt;width:109.5pt;height:25.35pt;z-index:251688960">
-            <v:textbox style="mso-next-textbox:#_x0000_s1056">
-              <w:txbxContent>
-                <w:p>
-                  <w:pPr>
-                    <w:jc w:val="center"/>
-                    <w:rPr>
-                      <w:b/>
-                    </w:rPr>
-                  </w:pPr>
-                  <w:r>
-                    <w:rPr>
-                      <w:b/>
-                    </w:rPr>
-                    <w:t>8</w:t>
-                  </w:r>
-                  <w:r>
-                    <w:rPr>
-                      <w:b/>
-                    </w:rPr>
-                    <w:t xml:space="preserve">. </w:t>
-                  </w:r>
-                  <w:r>
-                    <w:rPr>
-                      <w:b/>
-                      <w:color w:val="FF0000"/>
-                    </w:rPr>
-                    <w:t>Tax Rate</w:t>
-                  </w:r>
-                </w:p>
-              </w:txbxContent>
-            </v:textbox>
-          </v:rect>
         </w:pict>
       </w:r>
       <w:r>
@@ -1770,7 +2004,7 @@
   <a:extraClrSchemeLst/>
   <a:extLst>
     <a:ext uri="{05A4C25C-085E-4340-85A3-A5531E510DB2}">
-      <thm15:themeFamily xmlns:thm15="http://schemas.microsoft.com/office/thememl/2012/main" xmlns="" name="Office Theme" id="{62F939B6-93AF-4DB8-9C6B-D6C7DFDC589F}" vid="{4A3C46E8-61CC-4603-A589-7422A47A8E4A}"/>
+      <thm15:themeFamily xmlns="" xmlns:thm15="http://schemas.microsoft.com/office/thememl/2012/main" name="Office Theme" id="{62F939B6-93AF-4DB8-9C6B-D6C7DFDC589F}" vid="{4A3C46E8-61CC-4603-A589-7422A47A8E4A}"/>
     </a:ext>
   </a:extLst>
 </a:theme>

</xml_diff>